<commit_message>
Version 3 del gant, eliminar certificados de cierre
</commit_message>
<xml_diff>
--- a/Documentos_generados/1.Integracion_Alcance/Alcance/DICCIONARIO DE LA WBS.docx
+++ b/Documentos_generados/1.Integracion_Alcance/Alcance/DICCIONARIO DE LA WBS.docx
@@ -4732,6 +4732,12 @@
               <w:rPr>
                 <w:lang w:val="es-ES_tradnl"/>
               </w:rPr>
+              <w:t>PMO</w:t>
+            </w:r>
+            <w:r>
+              <w:rPr>
+                <w:lang w:val="es-ES_tradnl"/>
+              </w:rPr>
               <w:t xml:space="preserve"> Departamento de Marketing</w:t>
             </w:r>
             <w:r>
@@ -5482,19 +5488,11 @@
               </w:rPr>
               <w:t xml:space="preserve"> </w:t>
             </w:r>
-            <w:proofErr w:type="gramStart"/>
-            <w:r>
-              <w:rPr>
-                <w:lang w:val="es-ES_tradnl"/>
-              </w:rPr>
-              <w:t>Sistema</w:t>
-            </w:r>
-            <w:proofErr w:type="gramEnd"/>
-            <w:r>
-              <w:rPr>
-                <w:lang w:val="es-ES_tradnl"/>
-              </w:rPr>
-              <w:t xml:space="preserve"> de formación (presencial/online).</w:t>
+            <w:r>
+              <w:rPr>
+                <w:lang w:val="es-ES_tradnl"/>
+              </w:rPr>
+              <w:t>Sistema de formación (presencial/online).</w:t>
             </w:r>
           </w:p>
           <w:p>
@@ -6239,13 +6237,7 @@
               <w:rPr>
                 <w:lang w:val="es-ES_tradnl"/>
               </w:rPr>
-              <w:t>5.</w:t>
-            </w:r>
-            <w:r>
-              <w:rPr>
-                <w:lang w:val="es-ES_tradnl"/>
-              </w:rPr>
-              <w:t>3</w:t>
+              <w:t>5.3</w:t>
             </w:r>
           </w:p>
         </w:tc>
@@ -6325,69 +6317,33 @@
               <w:rPr>
                 <w:lang w:val="es-ES_tradnl"/>
               </w:rPr>
-              <w:t>5.</w:t>
-            </w:r>
-            <w:r>
-              <w:rPr>
-                <w:lang w:val="es-ES_tradnl"/>
-              </w:rPr>
-              <w:t>3</w:t>
-            </w:r>
-            <w:r>
-              <w:rPr>
-                <w:lang w:val="es-ES_tradnl"/>
-              </w:rPr>
-              <w:t>.1. Generación de manual de usuario para pacientes.</w:t>
-            </w:r>
-          </w:p>
-          <w:p>
-            <w:pPr>
-              <w:rPr>
-                <w:lang w:val="es-ES_tradnl"/>
-              </w:rPr>
-            </w:pPr>
-            <w:r>
-              <w:rPr>
-                <w:lang w:val="es-ES_tradnl"/>
-              </w:rPr>
-              <w:t>5.</w:t>
-            </w:r>
-            <w:r>
-              <w:rPr>
-                <w:lang w:val="es-ES_tradnl"/>
-              </w:rPr>
-              <w:t>3</w:t>
-            </w:r>
-            <w:r>
-              <w:rPr>
-                <w:lang w:val="es-ES_tradnl"/>
-              </w:rPr>
-              <w:t>.2. Generación de manual de usuario para personal médico.</w:t>
-            </w:r>
-          </w:p>
-          <w:p>
-            <w:pPr>
-              <w:rPr>
-                <w:lang w:val="es-ES_tradnl"/>
-              </w:rPr>
-            </w:pPr>
-            <w:r>
-              <w:rPr>
-                <w:lang w:val="es-ES_tradnl"/>
-              </w:rPr>
-              <w:t>5.</w:t>
-            </w:r>
-            <w:r>
-              <w:rPr>
-                <w:lang w:val="es-ES_tradnl"/>
-              </w:rPr>
-              <w:t>3</w:t>
-            </w:r>
-            <w:r>
-              <w:rPr>
-                <w:lang w:val="es-ES_tradnl"/>
-              </w:rPr>
-              <w:t>.3. Generación de manual de usuario para técnicos.</w:t>
+              <w:t>5.3.1. Generación de manual de usuario para pacientes.</w:t>
+            </w:r>
+          </w:p>
+          <w:p>
+            <w:pPr>
+              <w:rPr>
+                <w:lang w:val="es-ES_tradnl"/>
+              </w:rPr>
+            </w:pPr>
+            <w:r>
+              <w:rPr>
+                <w:lang w:val="es-ES_tradnl"/>
+              </w:rPr>
+              <w:t>5.3.2. Generación de manual de usuario para personal médico.</w:t>
+            </w:r>
+          </w:p>
+          <w:p>
+            <w:pPr>
+              <w:rPr>
+                <w:lang w:val="es-ES_tradnl"/>
+              </w:rPr>
+            </w:pPr>
+            <w:r>
+              <w:rPr>
+                <w:lang w:val="es-ES_tradnl"/>
+              </w:rPr>
+              <w:t>5.3.3. Generación de manual de usuario para técnicos.</w:t>
             </w:r>
           </w:p>
         </w:tc>
@@ -6467,7 +6423,7 @@
               <w:rPr>
                 <w:lang w:val="es-ES_tradnl"/>
               </w:rPr>
-              <w:t>PMO y Departamento de Recursos Humanos</w:t>
+              <w:t>Departamento de Recursos Humanos</w:t>
             </w:r>
           </w:p>
         </w:tc>
@@ -6907,14 +6863,21 @@
           <w:p>
             <w:pPr>
               <w:rPr>
-                <w:lang w:val="es-ES_tradnl"/>
-              </w:rPr>
-            </w:pPr>
-            <w:r>
-              <w:rPr>
-                <w:lang w:val="es-ES_tradnl"/>
-              </w:rPr>
-              <w:t>Departamento de Recursos Humanos y PMO</w:t>
+                <w:u w:val="single"/>
+                <w:lang w:val="es-ES_tradnl"/>
+              </w:rPr>
+            </w:pPr>
+            <w:r>
+              <w:rPr>
+                <w:lang w:val="es-ES_tradnl"/>
+              </w:rPr>
+              <w:t>Depart</w:t>
+            </w:r>
+            <w:r>
+              <w:rPr>
+                <w:lang w:val="es-ES_tradnl"/>
+              </w:rPr>
+              <w:t>amento de Recursos Humanos</w:t>
             </w:r>
           </w:p>
         </w:tc>
@@ -8082,6 +8045,14 @@
                 <w:lang w:val="es-ES_tradnl"/>
               </w:rPr>
             </w:pPr>
+            <w:r>
+              <w:rPr>
+                <w:lang w:val="es-ES_tradnl"/>
+              </w:rPr>
+              <w:t xml:space="preserve">PMO, </w:t>
+            </w:r>
+            <w:bookmarkStart w:id="0" w:name="_GoBack"/>
+            <w:bookmarkEnd w:id="0"/>
             <w:r>
               <w:rPr>
                 <w:lang w:val="es-ES_tradnl"/>
@@ -8854,8 +8825,6 @@
               </w:rPr>
               <w:t>11</w:t>
             </w:r>
-            <w:bookmarkStart w:id="0" w:name="_GoBack"/>
-            <w:bookmarkEnd w:id="0"/>
           </w:p>
         </w:tc>
       </w:tr>

</xml_diff>

<commit_message>
Añadidas animaciones a Presentación3.pptx y ajuste de duración de actividades en el DICCIONARIO DE LA WBS.docx.
</commit_message>
<xml_diff>
--- a/Documentos_generados/1.Integracion_Alcance/Alcance/DICCIONARIO DE LA WBS.docx
+++ b/Documentos_generados/1.Integracion_Alcance/Alcance/DICCIONARIO DE LA WBS.docx
@@ -4,22 +4,25 @@
   <w:body>
     <w:tbl>
       <w:tblPr>
-        <w:tblStyle w:val="Tablaconcuadrcula"/>
-        <w:tblW w:w="0" w:type="auto"/>
+        <w:tblStyle w:val="TableGrid"/>
+        <w:tblW w:w="8526" w:type="dxa"/>
         <w:tblLook w:val="04A0" w:firstRow="1" w:lastRow="0" w:firstColumn="1" w:lastColumn="0" w:noHBand="0" w:noVBand="1"/>
       </w:tblPr>
       <w:tblGrid>
-        <w:gridCol w:w="2831"/>
-        <w:gridCol w:w="2831"/>
-        <w:gridCol w:w="2832"/>
+        <w:gridCol w:w="4263"/>
+        <w:gridCol w:w="4263"/>
       </w:tblGrid>
       <w:tr>
-        <w:tc>
-          <w:tcPr>
-            <w:tcW w:w="2831" w:type="dxa"/>
-          </w:tcPr>
-          <w:p>
-            <w:pPr>
+        <w:trPr>
+          <w:trHeight w:val="305"/>
+        </w:trPr>
+        <w:tc>
+          <w:tcPr>
+            <w:tcW w:w="4263" w:type="dxa"/>
+          </w:tcPr>
+          <w:p>
+            <w:pPr>
+              <w:jc w:val="center"/>
               <w:rPr>
                 <w:lang w:val="es-ES_tradnl"/>
               </w:rPr>
@@ -34,10 +37,11 @@
         </w:tc>
         <w:tc>
           <w:tcPr>
-            <w:tcW w:w="2831" w:type="dxa"/>
-          </w:tcPr>
-          <w:p>
-            <w:pPr>
+            <w:tcW w:w="4263" w:type="dxa"/>
+          </w:tcPr>
+          <w:p>
+            <w:pPr>
+              <w:jc w:val="center"/>
               <w:rPr>
                 <w:lang w:val="es-ES_tradnl"/>
               </w:rPr>
@@ -50,26 +54,18 @@
             </w:r>
           </w:p>
         </w:tc>
-        <w:tc>
-          <w:tcPr>
-            <w:tcW w:w="2832" w:type="dxa"/>
-          </w:tcPr>
-          <w:p>
-            <w:pPr>
-              <w:rPr>
-                <w:lang w:val="es-ES_tradnl"/>
-              </w:rPr>
-            </w:pPr>
-          </w:p>
-        </w:tc>
-      </w:tr>
-      <w:tr>
-        <w:tc>
-          <w:tcPr>
-            <w:tcW w:w="2831" w:type="dxa"/>
-          </w:tcPr>
-          <w:p>
-            <w:pPr>
+      </w:tr>
+      <w:tr>
+        <w:trPr>
+          <w:trHeight w:val="305"/>
+        </w:trPr>
+        <w:tc>
+          <w:tcPr>
+            <w:tcW w:w="4263" w:type="dxa"/>
+          </w:tcPr>
+          <w:p>
+            <w:pPr>
+              <w:jc w:val="center"/>
               <w:rPr>
                 <w:lang w:val="es-ES_tradnl"/>
               </w:rPr>
@@ -84,10 +80,11 @@
         </w:tc>
         <w:tc>
           <w:tcPr>
-            <w:tcW w:w="2831" w:type="dxa"/>
-          </w:tcPr>
-          <w:p>
-            <w:pPr>
+            <w:tcW w:w="4263" w:type="dxa"/>
+          </w:tcPr>
+          <w:p>
+            <w:pPr>
+              <w:jc w:val="center"/>
               <w:rPr>
                 <w:lang w:val="es-ES_tradnl"/>
               </w:rPr>
@@ -100,26 +97,18 @@
             </w:r>
           </w:p>
         </w:tc>
-        <w:tc>
-          <w:tcPr>
-            <w:tcW w:w="2832" w:type="dxa"/>
-          </w:tcPr>
-          <w:p>
-            <w:pPr>
-              <w:rPr>
-                <w:lang w:val="es-ES_tradnl"/>
-              </w:rPr>
-            </w:pPr>
-          </w:p>
-        </w:tc>
-      </w:tr>
-      <w:tr>
-        <w:tc>
-          <w:tcPr>
-            <w:tcW w:w="2831" w:type="dxa"/>
-          </w:tcPr>
-          <w:p>
-            <w:pPr>
+      </w:tr>
+      <w:tr>
+        <w:trPr>
+          <w:trHeight w:val="305"/>
+        </w:trPr>
+        <w:tc>
+          <w:tcPr>
+            <w:tcW w:w="4263" w:type="dxa"/>
+          </w:tcPr>
+          <w:p>
+            <w:pPr>
+              <w:jc w:val="center"/>
               <w:rPr>
                 <w:lang w:val="es-ES_tradnl"/>
               </w:rPr>
@@ -134,10 +123,11 @@
         </w:tc>
         <w:tc>
           <w:tcPr>
-            <w:tcW w:w="2831" w:type="dxa"/>
-          </w:tcPr>
-          <w:p>
-            <w:pPr>
+            <w:tcW w:w="4263" w:type="dxa"/>
+          </w:tcPr>
+          <w:p>
+            <w:pPr>
+              <w:jc w:val="center"/>
               <w:rPr>
                 <w:lang w:val="es-ES_tradnl"/>
               </w:rPr>
@@ -150,16 +140,47 @@
             </w:r>
           </w:p>
         </w:tc>
-        <w:tc>
-          <w:tcPr>
-            <w:tcW w:w="2832" w:type="dxa"/>
-          </w:tcPr>
-          <w:p>
-            <w:pPr>
-              <w:rPr>
-                <w:lang w:val="es-ES_tradnl"/>
-              </w:rPr>
-            </w:pPr>
+      </w:tr>
+      <w:tr>
+        <w:trPr>
+          <w:trHeight w:val="305"/>
+        </w:trPr>
+        <w:tc>
+          <w:tcPr>
+            <w:tcW w:w="4263" w:type="dxa"/>
+          </w:tcPr>
+          <w:p>
+            <w:pPr>
+              <w:jc w:val="center"/>
+              <w:rPr>
+                <w:lang w:val="es-ES_tradnl"/>
+              </w:rPr>
+            </w:pPr>
+            <w:r>
+              <w:rPr>
+                <w:lang w:val="es-ES_tradnl"/>
+              </w:rPr>
+              <w:t>v.1.1</w:t>
+            </w:r>
+          </w:p>
+        </w:tc>
+        <w:tc>
+          <w:tcPr>
+            <w:tcW w:w="4263" w:type="dxa"/>
+          </w:tcPr>
+          <w:p>
+            <w:pPr>
+              <w:jc w:val="center"/>
+              <w:rPr>
+                <w:lang w:val="es-ES_tradnl"/>
+              </w:rPr>
+            </w:pPr>
+            <w:r>
+              <w:rPr>
+                <w:lang w:val="es-ES_tradnl"/>
+              </w:rPr>
+              <w:t>18/11/2018</w:t>
+            </w:r>
           </w:p>
         </w:tc>
       </w:tr>
@@ -207,7 +228,7 @@
     </w:p>
     <w:tbl>
       <w:tblPr>
-        <w:tblStyle w:val="Tablaconcuadrcula"/>
+        <w:tblStyle w:val="TableGrid"/>
         <w:tblW w:w="0" w:type="auto"/>
         <w:tblLook w:val="04A0" w:firstRow="1" w:lastRow="0" w:firstColumn="1" w:lastColumn="0" w:noHBand="0" w:noVBand="1"/>
       </w:tblPr>
@@ -460,7 +481,7 @@
           </w:tcPr>
           <w:p>
             <w:pPr>
-              <w:pStyle w:val="Prrafodelista"/>
+              <w:pStyle w:val="ListParagraph"/>
               <w:numPr>
                 <w:ilvl w:val="1"/>
                 <w:numId w:val="4"/>
@@ -478,7 +499,7 @@
           </w:p>
           <w:p>
             <w:pPr>
-              <w:pStyle w:val="Prrafodelista"/>
+              <w:pStyle w:val="ListParagraph"/>
               <w:numPr>
                 <w:ilvl w:val="2"/>
                 <w:numId w:val="4"/>
@@ -496,7 +517,7 @@
           </w:p>
           <w:p>
             <w:pPr>
-              <w:pStyle w:val="Prrafodelista"/>
+              <w:pStyle w:val="ListParagraph"/>
               <w:numPr>
                 <w:ilvl w:val="2"/>
                 <w:numId w:val="4"/>
@@ -514,7 +535,7 @@
           </w:p>
           <w:p>
             <w:pPr>
-              <w:pStyle w:val="Prrafodelista"/>
+              <w:pStyle w:val="ListParagraph"/>
               <w:numPr>
                 <w:ilvl w:val="1"/>
                 <w:numId w:val="4"/>
@@ -628,7 +649,7 @@
     </w:p>
     <w:tbl>
       <w:tblPr>
-        <w:tblStyle w:val="Tablaconcuadrcula"/>
+        <w:tblStyle w:val="TableGrid"/>
         <w:tblW w:w="0" w:type="auto"/>
         <w:tblLook w:val="04A0" w:firstRow="1" w:lastRow="0" w:firstColumn="1" w:lastColumn="0" w:noHBand="0" w:noVBand="1"/>
       </w:tblPr>
@@ -893,7 +914,7 @@
           </w:tcPr>
           <w:p>
             <w:pPr>
-              <w:pStyle w:val="Prrafodelista"/>
+              <w:pStyle w:val="ListParagraph"/>
               <w:numPr>
                 <w:ilvl w:val="2"/>
                 <w:numId w:val="8"/>
@@ -911,7 +932,7 @@
           </w:p>
           <w:p>
             <w:pPr>
-              <w:pStyle w:val="Prrafodelista"/>
+              <w:pStyle w:val="ListParagraph"/>
               <w:numPr>
                 <w:ilvl w:val="3"/>
                 <w:numId w:val="8"/>
@@ -929,7 +950,7 @@
           </w:p>
           <w:p>
             <w:pPr>
-              <w:pStyle w:val="Prrafodelista"/>
+              <w:pStyle w:val="ListParagraph"/>
               <w:numPr>
                 <w:ilvl w:val="3"/>
                 <w:numId w:val="8"/>
@@ -947,7 +968,7 @@
           </w:p>
           <w:p>
             <w:pPr>
-              <w:pStyle w:val="Prrafodelista"/>
+              <w:pStyle w:val="ListParagraph"/>
               <w:numPr>
                 <w:ilvl w:val="3"/>
                 <w:numId w:val="8"/>
@@ -965,7 +986,7 @@
           </w:p>
           <w:p>
             <w:pPr>
-              <w:pStyle w:val="Prrafodelista"/>
+              <w:pStyle w:val="ListParagraph"/>
               <w:numPr>
                 <w:ilvl w:val="2"/>
                 <w:numId w:val="8"/>
@@ -983,7 +1004,7 @@
           </w:p>
           <w:p>
             <w:pPr>
-              <w:pStyle w:val="Prrafodelista"/>
+              <w:pStyle w:val="ListParagraph"/>
               <w:numPr>
                 <w:ilvl w:val="2"/>
                 <w:numId w:val="8"/>
@@ -1036,7 +1057,13 @@
               <w:rPr>
                 <w:lang w:val="es-ES_tradnl"/>
               </w:rPr>
-              <w:t>12</w:t>
+              <w:t>1</w:t>
+            </w:r>
+            <w:r>
+              <w:rPr>
+                <w:lang w:val="es-ES_tradnl"/>
+              </w:rPr>
+              <w:t>1</w:t>
             </w:r>
           </w:p>
         </w:tc>
@@ -1091,7 +1118,7 @@
     </w:p>
     <w:tbl>
       <w:tblPr>
-        <w:tblStyle w:val="Tablaconcuadrcula"/>
+        <w:tblStyle w:val="TableGrid"/>
         <w:tblW w:w="0" w:type="auto"/>
         <w:tblLook w:val="04A0" w:firstRow="1" w:lastRow="0" w:firstColumn="1" w:lastColumn="0" w:noHBand="0" w:noVBand="1"/>
       </w:tblPr>
@@ -1383,6 +1410,7 @@
               <w:rPr>
                 <w:lang w:val="es-ES_tradnl"/>
               </w:rPr>
+              <w:lastRenderedPageBreak/>
               <w:t>2.2.2. Reunión para establecer el contexto, necesidades y</w:t>
             </w:r>
             <w:r>
@@ -1498,7 +1526,7 @@
     </w:p>
     <w:tbl>
       <w:tblPr>
-        <w:tblStyle w:val="Tablaconcuadrcula"/>
+        <w:tblStyle w:val="TableGrid"/>
         <w:tblW w:w="0" w:type="auto"/>
         <w:tblLook w:val="04A0" w:firstRow="1" w:lastRow="0" w:firstColumn="1" w:lastColumn="0" w:noHBand="0" w:noVBand="1"/>
       </w:tblPr>
@@ -1862,7 +1890,7 @@
     </w:p>
     <w:tbl>
       <w:tblPr>
-        <w:tblStyle w:val="Tablaconcuadrcula"/>
+        <w:tblStyle w:val="TableGrid"/>
         <w:tblW w:w="0" w:type="auto"/>
         <w:tblLook w:val="04A0" w:firstRow="1" w:lastRow="0" w:firstColumn="1" w:lastColumn="0" w:noHBand="0" w:noVBand="1"/>
       </w:tblPr>
@@ -2171,7 +2199,7 @@
               <w:rPr>
                 <w:lang w:val="es-ES_tradnl"/>
               </w:rPr>
-              <w:t>7</w:t>
+              <w:t>5</w:t>
             </w:r>
           </w:p>
         </w:tc>
@@ -2240,7 +2268,7 @@
     </w:p>
     <w:tbl>
       <w:tblPr>
-        <w:tblStyle w:val="Tablaconcuadrcula"/>
+        <w:tblStyle w:val="TableGrid"/>
         <w:tblW w:w="0" w:type="auto"/>
         <w:tblLook w:val="04A0" w:firstRow="1" w:lastRow="0" w:firstColumn="1" w:lastColumn="0" w:noHBand="0" w:noVBand="1"/>
       </w:tblPr>
@@ -2635,7 +2663,7 @@
     </w:p>
     <w:tbl>
       <w:tblPr>
-        <w:tblStyle w:val="Tablaconcuadrcula"/>
+        <w:tblStyle w:val="TableGrid"/>
         <w:tblW w:w="0" w:type="auto"/>
         <w:tblLook w:val="04A0" w:firstRow="1" w:lastRow="0" w:firstColumn="1" w:lastColumn="0" w:noHBand="0" w:noVBand="1"/>
       </w:tblPr>
@@ -2661,7 +2689,6 @@
                 <w:b/>
                 <w:lang w:val="es-ES_tradnl"/>
               </w:rPr>
-              <w:lastRenderedPageBreak/>
               <w:t>Proyecto:</w:t>
             </w:r>
           </w:p>
@@ -3024,7 +3051,7 @@
     </w:p>
     <w:tbl>
       <w:tblPr>
-        <w:tblStyle w:val="Tablaconcuadrcula"/>
+        <w:tblStyle w:val="TableGrid"/>
         <w:tblW w:w="0" w:type="auto"/>
         <w:tblLook w:val="04A0" w:firstRow="1" w:lastRow="0" w:firstColumn="1" w:lastColumn="0" w:noHBand="0" w:noVBand="1"/>
       </w:tblPr>
@@ -3467,7 +3494,7 @@
     </w:p>
     <w:tbl>
       <w:tblPr>
-        <w:tblStyle w:val="Tablaconcuadrcula"/>
+        <w:tblStyle w:val="TableGrid"/>
         <w:tblW w:w="0" w:type="auto"/>
         <w:tblLook w:val="04A0" w:firstRow="1" w:lastRow="0" w:firstColumn="1" w:lastColumn="0" w:noHBand="0" w:noVBand="1"/>
       </w:tblPr>
@@ -3881,7 +3908,7 @@
     </w:p>
     <w:tbl>
       <w:tblPr>
-        <w:tblStyle w:val="Tablaconcuadrcula"/>
+        <w:tblStyle w:val="TableGrid"/>
         <w:tblW w:w="0" w:type="auto"/>
         <w:tblLook w:val="04A0" w:firstRow="1" w:lastRow="0" w:firstColumn="1" w:lastColumn="0" w:noHBand="0" w:noVBand="1"/>
       </w:tblPr>
@@ -3957,6 +3984,7 @@
                 <w:b/>
                 <w:lang w:val="es-ES_tradnl"/>
               </w:rPr>
+              <w:lastRenderedPageBreak/>
               <w:t xml:space="preserve">Cliente: </w:t>
             </w:r>
           </w:p>
@@ -3998,7 +4026,6 @@
                 <w:b/>
                 <w:lang w:val="es-ES_tradnl"/>
               </w:rPr>
-              <w:lastRenderedPageBreak/>
               <w:t xml:space="preserve">Denominación del paquete del trabajo: </w:t>
             </w:r>
           </w:p>
@@ -4333,7 +4360,7 @@
     </w:p>
     <w:tbl>
       <w:tblPr>
-        <w:tblStyle w:val="Tablaconcuadrcula"/>
+        <w:tblStyle w:val="TableGrid"/>
         <w:tblW w:w="0" w:type="auto"/>
         <w:tblLook w:val="04A0" w:firstRow="1" w:lastRow="0" w:firstColumn="1" w:lastColumn="0" w:noHBand="0" w:noVBand="1"/>
       </w:tblPr>
@@ -4692,7 +4719,13 @@
               <w:rPr>
                 <w:lang w:val="es-ES_tradnl"/>
               </w:rPr>
-              <w:t>13</w:t>
+              <w:t>1</w:t>
+            </w:r>
+            <w:r>
+              <w:rPr>
+                <w:lang w:val="es-ES_tradnl"/>
+              </w:rPr>
+              <w:t>1</w:t>
             </w:r>
           </w:p>
         </w:tc>
@@ -4765,7 +4798,7 @@
     </w:p>
     <w:tbl>
       <w:tblPr>
-        <w:tblStyle w:val="Tablaconcuadrcula"/>
+        <w:tblStyle w:val="TableGrid"/>
         <w:tblW w:w="0" w:type="auto"/>
         <w:tblLook w:val="04A0" w:firstRow="1" w:lastRow="0" w:firstColumn="1" w:lastColumn="0" w:noHBand="0" w:noVBand="1"/>
       </w:tblPr>
@@ -5131,7 +5164,13 @@
               <w:rPr>
                 <w:lang w:val="es-ES_tradnl"/>
               </w:rPr>
-              <w:t>Hasta fin de proyecto.</w:t>
+              <w:t>Hasta fin de proyecto</w:t>
+            </w:r>
+            <w:r>
+              <w:rPr>
+                <w:lang w:val="es-ES_tradnl"/>
+              </w:rPr>
+              <w:t xml:space="preserve"> (172).</w:t>
             </w:r>
           </w:p>
         </w:tc>
@@ -5193,7 +5232,7 @@
     </w:p>
     <w:tbl>
       <w:tblPr>
-        <w:tblStyle w:val="Tablaconcuadrcula"/>
+        <w:tblStyle w:val="TableGrid"/>
         <w:tblW w:w="0" w:type="auto"/>
         <w:tblLook w:val="04A0" w:firstRow="1" w:lastRow="0" w:firstColumn="1" w:lastColumn="0" w:noHBand="0" w:noVBand="1"/>
       </w:tblPr>
@@ -5219,7 +5258,6 @@
                 <w:b/>
                 <w:lang w:val="es-ES_tradnl"/>
               </w:rPr>
-              <w:lastRenderedPageBreak/>
               <w:t>Proyecto:</w:t>
             </w:r>
           </w:p>
@@ -5558,7 +5596,13 @@
               <w:rPr>
                 <w:lang w:val="es-ES_tradnl"/>
               </w:rPr>
-              <w:t>18</w:t>
+              <w:t>1</w:t>
+            </w:r>
+            <w:r>
+              <w:rPr>
+                <w:lang w:val="es-ES_tradnl"/>
+              </w:rPr>
+              <w:t>1</w:t>
             </w:r>
           </w:p>
         </w:tc>
@@ -5613,7 +5657,7 @@
     </w:p>
     <w:tbl>
       <w:tblPr>
-        <w:tblStyle w:val="Tablaconcuadrcula"/>
+        <w:tblStyle w:val="TableGrid"/>
         <w:tblW w:w="0" w:type="auto"/>
         <w:tblLook w:val="04A0" w:firstRow="1" w:lastRow="0" w:firstColumn="1" w:lastColumn="0" w:noHBand="0" w:noVBand="1"/>
       </w:tblPr>
@@ -6006,7 +6050,7 @@
               <w:rPr>
                 <w:lang w:val="es-ES_tradnl"/>
               </w:rPr>
-              <w:t>22/45</w:t>
+              <w:t>9</w:t>
             </w:r>
           </w:p>
         </w:tc>
@@ -6061,7 +6105,7 @@
     </w:p>
     <w:tbl>
       <w:tblPr>
-        <w:tblStyle w:val="Tablaconcuadrcula"/>
+        <w:tblStyle w:val="TableGrid"/>
         <w:tblpPr w:leftFromText="141" w:rightFromText="141" w:vertAnchor="text" w:horzAnchor="margin" w:tblpY="372"/>
         <w:tblW w:w="0" w:type="auto"/>
         <w:tblLook w:val="04A0" w:firstRow="1" w:lastRow="0" w:firstColumn="1" w:lastColumn="0" w:noHBand="0" w:noVBand="1"/>
@@ -6383,7 +6427,7 @@
               <w:rPr>
                 <w:lang w:val="es-ES_tradnl"/>
               </w:rPr>
-              <w:t>30</w:t>
+              <w:t>12</w:t>
             </w:r>
           </w:p>
         </w:tc>
@@ -6439,7 +6483,7 @@
     </w:p>
     <w:tbl>
       <w:tblPr>
-        <w:tblStyle w:val="Tablaconcuadrcula"/>
+        <w:tblStyle w:val="TableGrid"/>
         <w:tblW w:w="0" w:type="auto"/>
         <w:tblLook w:val="04A0" w:firstRow="1" w:lastRow="0" w:firstColumn="1" w:lastColumn="0" w:noHBand="0" w:noVBand="1"/>
       </w:tblPr>
@@ -6465,6 +6509,7 @@
                 <w:b/>
                 <w:lang w:val="es-ES_tradnl"/>
               </w:rPr>
+              <w:lastRenderedPageBreak/>
               <w:t>Proyecto:</w:t>
             </w:r>
           </w:p>
@@ -6515,7 +6560,6 @@
                 <w:b/>
                 <w:lang w:val="es-ES_tradnl"/>
               </w:rPr>
-              <w:lastRenderedPageBreak/>
               <w:t xml:space="preserve">Cliente: </w:t>
             </w:r>
           </w:p>
@@ -6830,7 +6874,7 @@
               <w:rPr>
                 <w:lang w:val="es-ES_tradnl"/>
               </w:rPr>
-              <w:t>4</w:t>
+              <w:t>6</w:t>
             </w:r>
           </w:p>
         </w:tc>
@@ -6892,7 +6936,7 @@
     </w:p>
     <w:tbl>
       <w:tblPr>
-        <w:tblStyle w:val="Tablaconcuadrcula"/>
+        <w:tblStyle w:val="TableGrid"/>
         <w:tblW w:w="0" w:type="auto"/>
         <w:tblLook w:val="04A0" w:firstRow="1" w:lastRow="0" w:firstColumn="1" w:lastColumn="0" w:noHBand="0" w:noVBand="1"/>
       </w:tblPr>
@@ -7213,27 +7257,7 @@
               <w:rPr>
                 <w:lang w:val="es-ES_tradnl"/>
               </w:rPr>
-              <w:t>1</w:t>
-            </w:r>
-            <w:r>
-              <w:rPr>
-                <w:lang w:val="es-ES_tradnl"/>
-              </w:rPr>
-              <w:t>5</w:t>
-            </w:r>
-            <w:proofErr w:type="gramStart"/>
-            <w:r>
-              <w:rPr>
-                <w:lang w:val="es-ES_tradnl"/>
-              </w:rPr>
-              <w:t>+(</w:t>
-            </w:r>
-            <w:proofErr w:type="gramEnd"/>
-            <w:r>
-              <w:rPr>
-                <w:lang w:val="es-ES_tradnl"/>
-              </w:rPr>
-              <w:t>duración prueba)</w:t>
+              <w:t>65</w:t>
             </w:r>
           </w:p>
         </w:tc>
@@ -7294,7 +7318,7 @@
     </w:p>
     <w:tbl>
       <w:tblPr>
-        <w:tblStyle w:val="Tablaconcuadrcula"/>
+        <w:tblStyle w:val="TableGrid"/>
         <w:tblW w:w="0" w:type="auto"/>
         <w:tblLook w:val="04A0" w:firstRow="1" w:lastRow="0" w:firstColumn="1" w:lastColumn="0" w:noHBand="0" w:noVBand="1"/>
       </w:tblPr>
@@ -7627,7 +7651,7 @@
               <w:rPr>
                 <w:lang w:val="es-ES_tradnl"/>
               </w:rPr>
-              <w:t>Paralelo al punto 6.1</w:t>
+              <w:t>55</w:t>
             </w:r>
           </w:p>
         </w:tc>
@@ -7682,7 +7706,7 @@
     </w:p>
     <w:tbl>
       <w:tblPr>
-        <w:tblStyle w:val="Tablaconcuadrcula"/>
+        <w:tblStyle w:val="TableGrid"/>
         <w:tblW w:w="0" w:type="auto"/>
         <w:tblLook w:val="04A0" w:firstRow="1" w:lastRow="0" w:firstColumn="1" w:lastColumn="0" w:noHBand="0" w:noVBand="1"/>
       </w:tblPr>
@@ -7799,6 +7823,7 @@
                 <w:b/>
                 <w:lang w:val="es-ES_tradnl"/>
               </w:rPr>
+              <w:lastRenderedPageBreak/>
               <w:t xml:space="preserve">Denominación del paquete del trabajo: </w:t>
             </w:r>
           </w:p>
@@ -7839,7 +7864,6 @@
                 <w:b/>
                 <w:lang w:val="es-ES_tradnl"/>
               </w:rPr>
-              <w:lastRenderedPageBreak/>
               <w:t>Código en la WBS:</w:t>
             </w:r>
           </w:p>
@@ -8003,13 +8027,7 @@
               <w:rPr>
                 <w:lang w:val="es-ES_tradnl"/>
               </w:rPr>
-              <w:t>1</w:t>
-            </w:r>
-            <w:r>
-              <w:rPr>
-                <w:lang w:val="es-ES_tradnl"/>
-              </w:rPr>
-              <w:t>7</w:t>
+              <w:t>63</w:t>
             </w:r>
           </w:p>
         </w:tc>
@@ -8051,8 +8069,6 @@
               </w:rPr>
               <w:t xml:space="preserve">PMO, </w:t>
             </w:r>
-            <w:bookmarkStart w:id="0" w:name="_GoBack"/>
-            <w:bookmarkEnd w:id="0"/>
             <w:r>
               <w:rPr>
                 <w:lang w:val="es-ES_tradnl"/>
@@ -8072,7 +8088,7 @@
     </w:p>
     <w:tbl>
       <w:tblPr>
-        <w:tblStyle w:val="Tablaconcuadrcula"/>
+        <w:tblStyle w:val="TableGrid"/>
         <w:tblW w:w="0" w:type="auto"/>
         <w:tblLook w:val="04A0" w:firstRow="1" w:lastRow="0" w:firstColumn="1" w:lastColumn="0" w:noHBand="0" w:noVBand="1"/>
       </w:tblPr>
@@ -8392,7 +8408,7 @@
               <w:rPr>
                 <w:lang w:val="es-ES_tradnl"/>
               </w:rPr>
-              <w:t>60</w:t>
+              <w:t>52</w:t>
             </w:r>
           </w:p>
         </w:tc>
@@ -8460,7 +8476,7 @@
     </w:p>
     <w:tbl>
       <w:tblPr>
-        <w:tblStyle w:val="Tablaconcuadrcula"/>
+        <w:tblStyle w:val="TableGrid"/>
         <w:tblW w:w="0" w:type="auto"/>
         <w:tblLook w:val="04A0" w:firstRow="1" w:lastRow="0" w:firstColumn="1" w:lastColumn="0" w:noHBand="0" w:noVBand="1"/>
       </w:tblPr>
@@ -8823,8 +8839,10 @@
               <w:rPr>
                 <w:lang w:val="es-ES_tradnl"/>
               </w:rPr>
-              <w:t>11</w:t>
-            </w:r>
+              <w:t>3</w:t>
+            </w:r>
+            <w:bookmarkStart w:id="0" w:name="_GoBack"/>
+            <w:bookmarkEnd w:id="0"/>
           </w:p>
         </w:tc>
       </w:tr>
@@ -10197,13 +10215,13 @@
     <w:name w:val="Normal"/>
     <w:qFormat/>
   </w:style>
-  <w:style w:type="character" w:default="1" w:styleId="Fuentedeprrafopredeter">
+  <w:style w:type="character" w:default="1" w:styleId="DefaultParagraphFont">
     <w:name w:val="Default Paragraph Font"/>
     <w:uiPriority w:val="1"/>
     <w:semiHidden/>
     <w:unhideWhenUsed/>
   </w:style>
-  <w:style w:type="table" w:default="1" w:styleId="Tablanormal">
+  <w:style w:type="table" w:default="1" w:styleId="TableNormal">
     <w:name w:val="Normal Table"/>
     <w:uiPriority w:val="99"/>
     <w:semiHidden/>
@@ -10218,15 +10236,15 @@
       </w:tblCellMar>
     </w:tblPr>
   </w:style>
-  <w:style w:type="numbering" w:default="1" w:styleId="Sinlista">
+  <w:style w:type="numbering" w:default="1" w:styleId="NoList">
     <w:name w:val="No List"/>
     <w:uiPriority w:val="99"/>
     <w:semiHidden/>
     <w:unhideWhenUsed/>
   </w:style>
-  <w:style w:type="table" w:styleId="Tablaconcuadrcula">
+  <w:style w:type="table" w:styleId="TableGrid">
     <w:name w:val="Table Grid"/>
-    <w:basedOn w:val="Tablanormal"/>
+    <w:basedOn w:val="TableNormal"/>
     <w:uiPriority w:val="39"/>
     <w:rsid w:val="00057D29"/>
     <w:pPr>
@@ -10243,7 +10261,7 @@
       </w:tblBorders>
     </w:tblPr>
   </w:style>
-  <w:style w:type="paragraph" w:styleId="Prrafodelista">
+  <w:style w:type="paragraph" w:styleId="ListParagraph">
     <w:name w:val="List Paragraph"/>
     <w:basedOn w:val="Normal"/>
     <w:uiPriority w:val="34"/>

</xml_diff>